<commit_message>
several updates, mainly report in latec
</commit_message>
<xml_diff>
--- a/03_Documentation/Report Draft.docx
+++ b/03_Documentation/Report Draft.docx
@@ -71,6 +71,14 @@
       <w:r>
         <w:t>State of the art</w:t>
       </w:r>
+      <w:r>
+        <w:t xml:space="preserve"> </w:t>
+      </w:r>
+    </w:p>
+    <w:p>
+      <w:r>
+        <w:t>4pages</w:t>
+      </w:r>
     </w:p>
     <w:p>
       <w:pPr>
@@ -121,6 +129,11 @@
       </w:r>
     </w:p>
     <w:p>
+      <w:r>
+        <w:t>3 pages</w:t>
+      </w:r>
+    </w:p>
+    <w:p>
       <w:pPr>
         <w:pStyle w:val="ListParagraph"/>
         <w:numPr>
@@ -143,6 +156,9 @@
       <w:r>
         <w:t>LED Control</w:t>
       </w:r>
+      <w:r>
+        <w:t xml:space="preserve"> (2)</w:t>
+      </w:r>
     </w:p>
     <w:p>
       <w:pPr>
@@ -155,6 +171,9 @@
       <w:r>
         <w:t>Temperature Control</w:t>
       </w:r>
+      <w:r>
+        <w:t xml:space="preserve"> (1)</w:t>
+      </w:r>
     </w:p>
     <w:p>
       <w:pPr>
@@ -167,6 +186,9 @@
       <w:r>
         <w:t>Extra SPI interface</w:t>
       </w:r>
+      <w:r>
+        <w:t xml:space="preserve"> (1)</w:t>
+      </w:r>
     </w:p>
     <w:p>
       <w:pPr>
@@ -184,6 +206,9 @@
       <w:r>
         <w:t xml:space="preserve"> Library adaptation</w:t>
       </w:r>
+      <w:r>
+        <w:t xml:space="preserve"> (2)</w:t>
+      </w:r>
     </w:p>
     <w:p>
       <w:pPr>
@@ -194,7 +219,16 @@
         </w:numPr>
       </w:pPr>
       <w:r>
-        <w:t>Network integration</w:t>
+        <w:t>S</w:t>
+      </w:r>
+      <w:r>
+        <w:t>ystem SMs</w:t>
+      </w:r>
+      <w:r>
+        <w:t xml:space="preserve"> and scheduling</w:t>
+      </w:r>
+      <w:r>
+        <w:t xml:space="preserve"> (4 pages)</w:t>
       </w:r>
     </w:p>
     <w:p>
@@ -206,7 +240,27 @@
         </w:numPr>
       </w:pPr>
       <w:r>
-        <w:t>System SMs</w:t>
+        <w:t>PCB design</w:t>
+      </w:r>
+      <w:r>
+        <w:t xml:space="preserve"> (2 pages)</w:t>
+      </w:r>
+    </w:p>
+    <w:p>
+      <w:r>
+        <w:t>13 pages</w:t>
+      </w:r>
+    </w:p>
+    <w:p>
+      <w:pPr>
+        <w:pStyle w:val="ListParagraph"/>
+        <w:numPr>
+          <w:ilvl w:val="0"/>
+          <w:numId w:val="1"/>
+        </w:numPr>
+      </w:pPr>
+      <w:r>
+        <w:t>Results</w:t>
       </w:r>
     </w:p>
     <w:p>
@@ -218,7 +272,24 @@
         </w:numPr>
       </w:pPr>
       <w:r>
-        <w:t>PCB design</w:t>
+        <w:t>Communication Captures</w:t>
+      </w:r>
+    </w:p>
+    <w:p>
+      <w:pPr>
+        <w:pStyle w:val="ListParagraph"/>
+        <w:numPr>
+          <w:ilvl w:val="1"/>
+          <w:numId w:val="1"/>
+        </w:numPr>
+      </w:pPr>
+      <w:r>
+        <w:t>PCB captures</w:t>
+      </w:r>
+    </w:p>
+    <w:p>
+      <w:r>
+        <w:t>5 pages</w:t>
       </w:r>
     </w:p>
     <w:p>
@@ -230,7 +301,7 @@
         </w:numPr>
       </w:pPr>
       <w:r>
-        <w:t>Results</w:t>
+        <w:t>Conclusions</w:t>
       </w:r>
     </w:p>
     <w:p>
@@ -242,46 +313,18 @@
         </w:numPr>
       </w:pPr>
       <w:r>
-        <w:t>Communication Captures</w:t>
-      </w:r>
-    </w:p>
-    <w:p>
-      <w:pPr>
-        <w:pStyle w:val="ListParagraph"/>
-        <w:numPr>
-          <w:ilvl w:val="1"/>
-          <w:numId w:val="1"/>
-        </w:numPr>
-      </w:pPr>
-      <w:r>
-        <w:t>PCB captures</w:t>
-      </w:r>
-    </w:p>
-    <w:p>
-      <w:pPr>
-        <w:pStyle w:val="ListParagraph"/>
-        <w:numPr>
-          <w:ilvl w:val="1"/>
-          <w:numId w:val="1"/>
-        </w:numPr>
-      </w:pPr>
-      <w:r>
-        <w:t>Further Development</w:t>
-      </w:r>
-    </w:p>
-    <w:p>
-      <w:pPr>
-        <w:pStyle w:val="ListParagraph"/>
-        <w:numPr>
-          <w:ilvl w:val="0"/>
-          <w:numId w:val="1"/>
-        </w:numPr>
-      </w:pPr>
-      <w:r>
-        <w:t>Conclusions</w:t>
-      </w:r>
-    </w:p>
-    <w:p>
+        <w:t>Further Work</w:t>
+      </w:r>
+    </w:p>
+    <w:p>
+      <w:r>
+        <w:t>2 page</w:t>
+      </w:r>
+    </w:p>
+    <w:p>
+      <w:r>
+        <w:t>+3 extras</w:t>
+      </w:r>
       <w:r>
         <w:br w:type="page"/>
       </w:r>
@@ -631,11 +674,11 @@
           </w:tcPr>
           <w:p>
             <w:r>
-              <w:t>YES, full support, bla</w:t>
+              <w:t xml:space="preserve">YES, full support, </w:t>
             </w:r>
             <w:proofErr w:type="spellStart"/>
             <w:r>
-              <w:t>ckbox</w:t>
+              <w:t>blackbox</w:t>
             </w:r>
             <w:proofErr w:type="spellEnd"/>
           </w:p>

</xml_diff>